<commit_message>
TZ FOR C# UPDATED
Signed-off-by: VladZaech <rutova2@gmail.com>
</commit_message>
<xml_diff>
--- a/TZ for C#.docx
+++ b/TZ for C#.docx
@@ -19,16 +19,7 @@
           <w:szCs w:val="24"/>
           <w:lang w:val="en-US"/>
         </w:rPr>
-        <w:t xml:space="preserve">Create </w:t>
-      </w:r>
-      <w:r>
-        <w:rPr>
-          <w:rFonts w:ascii="TimesNewRomanPSMT" w:hAnsi="TimesNewRomanPSMT" w:cs="TimesNewRomanPSMT"/>
-          <w:sz w:val="24"/>
-          <w:szCs w:val="24"/>
-          <w:lang w:val="en-US"/>
-        </w:rPr>
-        <w:t>lib C#</w:t>
+        <w:t>Create lib C#</w:t>
       </w:r>
     </w:p>
     <w:p>
@@ -112,7 +103,19 @@
           <w:shd w:val="clear" w:color="auto" w:fill="FFFFFF"/>
           <w:lang w:val="en-US"/>
         </w:rPr>
-        <w:t>SQLITE, MYSQL;</w:t>
+        <w:t>SQLITE</w:t>
+      </w:r>
+      <w:r>
+        <w:rPr>
+          <w:rFonts w:ascii="Helvetica" w:hAnsi="Helvetica"/>
+          <w:color w:val="181818"/>
+          <w:spacing w:val="8"/>
+          <w:sz w:val="19"/>
+          <w:szCs w:val="19"/>
+          <w:shd w:val="clear" w:color="auto" w:fill="FFFFFF"/>
+          <w:lang w:val="en-US"/>
+        </w:rPr>
+        <w:t>;</w:t>
       </w:r>
     </w:p>
     <w:p>
@@ -139,7 +142,7 @@
           <w:szCs w:val="24"/>
           <w:lang w:val="en-US"/>
         </w:rPr>
-        <w:t>The lib</w:t>
+        <w:t xml:space="preserve">The lib has </w:t>
       </w:r>
       <w:r>
         <w:rPr>
@@ -150,7 +153,7 @@
           <w:szCs w:val="24"/>
           <w:lang w:val="en-US"/>
         </w:rPr>
-        <w:t xml:space="preserve"> has </w:t>
+        <w:t>4</w:t>
       </w:r>
       <w:r>
         <w:rPr>
@@ -161,18 +164,7 @@
           <w:szCs w:val="24"/>
           <w:lang w:val="en-US"/>
         </w:rPr>
-        <w:t>3 methods</w:t>
-      </w:r>
-      <w:r>
-        <w:rPr>
-          <w:rFonts w:ascii="TimesNewRomanPS-BoldMT" w:hAnsi="TimesNewRomanPS-BoldMT" w:cs="TimesNewRomanPS-BoldMT"/>
-          <w:b/>
-          <w:bCs/>
-          <w:sz w:val="24"/>
-          <w:szCs w:val="24"/>
-          <w:lang w:val="en-US"/>
-        </w:rPr>
-        <w:t>:</w:t>
+        <w:t xml:space="preserve"> methods:</w:t>
       </w:r>
     </w:p>
     <w:p>
@@ -180,75 +172,118 @@
         <w:pStyle w:val="a3"/>
         <w:numPr>
           <w:ilvl w:val="0"/>
-          <w:numId w:val="7"/>
+          <w:numId w:val="8"/>
         </w:numPr>
         <w:autoSpaceDE w:val="0"/>
         <w:autoSpaceDN w:val="0"/>
         <w:adjustRightInd w:val="0"/>
         <w:spacing w:after="0" w:line="240" w:lineRule="auto"/>
         <w:rPr>
-          <w:rFonts w:ascii="TimesNewRomanPS-BoldMT" w:hAnsi="TimesNewRomanPS-BoldMT" w:cs="TimesNewRomanPS-BoldMT"/>
-          <w:bCs/>
+          <w:rFonts w:ascii="TimesNewRomanPSMT" w:hAnsi="TimesNewRomanPSMT" w:cs="TimesNewRomanPSMT"/>
           <w:sz w:val="24"/>
           <w:szCs w:val="24"/>
           <w:lang w:val="en-US"/>
         </w:rPr>
       </w:pPr>
       <w:proofErr w:type="spellStart"/>
+      <w:r>
+        <w:rPr>
+          <w:rFonts w:ascii="TimesNewRomanPSMT" w:hAnsi="TimesNewRomanPSMT" w:cs="TimesNewRomanPSMT"/>
+          <w:sz w:val="24"/>
+          <w:szCs w:val="24"/>
+          <w:lang w:val="en-US"/>
+        </w:rPr>
+        <w:t>Lisener</w:t>
+      </w:r>
+      <w:proofErr w:type="spellEnd"/>
+      <w:r>
+        <w:rPr>
+          <w:rFonts w:ascii="TimesNewRomanPSMT" w:hAnsi="TimesNewRomanPSMT" w:cs="TimesNewRomanPSMT"/>
+          <w:sz w:val="24"/>
+          <w:szCs w:val="24"/>
+          <w:lang w:val="en-US"/>
+        </w:rPr>
+        <w:t xml:space="preserve"> on </w:t>
+      </w:r>
+      <w:proofErr w:type="spellStart"/>
+      <w:r>
+        <w:rPr>
+          <w:rFonts w:ascii="TimesNewRomanPSMT" w:hAnsi="TimesNewRomanPSMT" w:cs="TimesNewRomanPSMT"/>
+          <w:sz w:val="24"/>
+          <w:szCs w:val="24"/>
+          <w:lang w:val="en-US"/>
+        </w:rPr>
+        <w:t>socet</w:t>
+      </w:r>
+      <w:proofErr w:type="spellEnd"/>
+      <w:r>
+        <w:rPr>
+          <w:rFonts w:ascii="TimesNewRomanPSMT" w:hAnsi="TimesNewRomanPSMT" w:cs="TimesNewRomanPSMT"/>
+          <w:sz w:val="24"/>
+          <w:szCs w:val="24"/>
+          <w:lang w:val="en-US"/>
+        </w:rPr>
+        <w:t xml:space="preserve"> (if </w:t>
+      </w:r>
+      <w:proofErr w:type="spellStart"/>
+      <w:r>
+        <w:rPr>
+          <w:rFonts w:ascii="TimesNewRomanPSMT" w:hAnsi="TimesNewRomanPSMT" w:cs="TimesNewRomanPSMT"/>
+          <w:sz w:val="24"/>
+          <w:szCs w:val="24"/>
+          <w:lang w:val="en-US"/>
+        </w:rPr>
+        <w:t>lisener</w:t>
+      </w:r>
+      <w:proofErr w:type="spellEnd"/>
+      <w:r>
+        <w:rPr>
+          <w:rFonts w:ascii="TimesNewRomanPSMT" w:hAnsi="TimesNewRomanPSMT" w:cs="TimesNewRomanPSMT"/>
+          <w:sz w:val="24"/>
+          <w:szCs w:val="24"/>
+          <w:lang w:val="en-US"/>
+        </w:rPr>
+        <w:t xml:space="preserve"> get first time go HTTP </w:t>
+      </w:r>
       <w:proofErr w:type="gramStart"/>
       <w:r>
         <w:rPr>
-          <w:rFonts w:ascii="TimesNewRomanPS-BoldMT" w:hAnsi="TimesNewRomanPS-BoldMT" w:cs="TimesNewRomanPS-BoldMT"/>
-          <w:bCs/>
-          <w:sz w:val="24"/>
-          <w:szCs w:val="24"/>
-          <w:lang w:val="en-US"/>
-        </w:rPr>
-        <w:t>GetDatabase</w:t>
+          <w:rFonts w:ascii="TimesNewRomanPSMT" w:hAnsi="TimesNewRomanPSMT" w:cs="TimesNewRomanPSMT"/>
+          <w:sz w:val="24"/>
+          <w:szCs w:val="24"/>
+          <w:lang w:val="en-US"/>
+        </w:rPr>
+        <w:t xml:space="preserve">request)   </w:t>
+      </w:r>
+      <w:proofErr w:type="gramEnd"/>
+      <w:r>
+        <w:rPr>
+          <w:rFonts w:ascii="TimesNewRomanPSMT" w:hAnsi="TimesNewRomanPSMT" w:cs="TimesNewRomanPSMT"/>
+          <w:sz w:val="24"/>
+          <w:szCs w:val="24"/>
+          <w:lang w:val="en-US"/>
+        </w:rPr>
+        <w:t xml:space="preserve">bool </w:t>
+      </w:r>
+      <w:proofErr w:type="spellStart"/>
+      <w:r>
+        <w:rPr>
+          <w:rFonts w:ascii="TimesNewRomanPSMT" w:hAnsi="TimesNewRomanPSMT" w:cs="TimesNewRomanPSMT"/>
+          <w:sz w:val="24"/>
+          <w:szCs w:val="24"/>
+          <w:lang w:val="en-US"/>
+        </w:rPr>
+        <w:t>Lisen</w:t>
       </w:r>
       <w:proofErr w:type="spellEnd"/>
       <w:r>
         <w:rPr>
-          <w:rFonts w:ascii="TimesNewRomanPS-BoldMT" w:hAnsi="TimesNewRomanPS-BoldMT" w:cs="TimesNewRomanPS-BoldMT"/>
-          <w:bCs/>
-          <w:sz w:val="24"/>
-          <w:szCs w:val="24"/>
-          <w:lang w:val="en-US"/>
-        </w:rPr>
-        <w:t>(</w:t>
-      </w:r>
-      <w:proofErr w:type="gramEnd"/>
-      <w:r>
-        <w:rPr>
-          <w:rFonts w:ascii="TimesNewRomanPS-BoldMT" w:hAnsi="TimesNewRomanPS-BoldMT" w:cs="TimesNewRomanPS-BoldMT"/>
-          <w:bCs/>
-          <w:sz w:val="24"/>
-          <w:szCs w:val="24"/>
-          <w:lang w:val="en-US"/>
-        </w:rPr>
-        <w:t xml:space="preserve">string </w:t>
-      </w:r>
-      <w:proofErr w:type="spellStart"/>
-      <w:r>
-        <w:rPr>
-          <w:rFonts w:ascii="TimesNewRomanPS-BoldMT" w:hAnsi="TimesNewRomanPS-BoldMT" w:cs="TimesNewRomanPS-BoldMT"/>
-          <w:bCs/>
-          <w:sz w:val="24"/>
-          <w:szCs w:val="24"/>
-          <w:lang w:val="en-US"/>
-        </w:rPr>
-        <w:t>connectionstring</w:t>
-      </w:r>
-      <w:proofErr w:type="spellEnd"/>
-      <w:r>
-        <w:rPr>
-          <w:rFonts w:ascii="TimesNewRomanPS-BoldMT" w:hAnsi="TimesNewRomanPS-BoldMT" w:cs="TimesNewRomanPS-BoldMT"/>
-          <w:bCs/>
-          <w:sz w:val="24"/>
-          <w:szCs w:val="24"/>
-          <w:lang w:val="en-US"/>
-        </w:rPr>
-        <w:t>, sting conenctionstring2)</w:t>
+          <w:rFonts w:ascii="TimesNewRomanPSMT" w:hAnsi="TimesNewRomanPSMT" w:cs="TimesNewRomanPSMT"/>
+          <w:sz w:val="24"/>
+          <w:szCs w:val="24"/>
+          <w:lang w:val="en-US"/>
+        </w:rPr>
+        <w:t>();</w:t>
       </w:r>
     </w:p>
     <w:p>
@@ -256,37 +291,103 @@
         <w:pStyle w:val="a3"/>
         <w:numPr>
           <w:ilvl w:val="0"/>
-          <w:numId w:val="7"/>
+          <w:numId w:val="8"/>
         </w:numPr>
         <w:autoSpaceDE w:val="0"/>
         <w:autoSpaceDN w:val="0"/>
         <w:adjustRightInd w:val="0"/>
         <w:spacing w:after="0" w:line="240" w:lineRule="auto"/>
         <w:rPr>
-          <w:rFonts w:ascii="TimesNewRomanPS-BoldMT" w:hAnsi="TimesNewRomanPS-BoldMT" w:cs="TimesNewRomanPS-BoldMT"/>
-          <w:bCs/>
-          <w:sz w:val="24"/>
-          <w:szCs w:val="24"/>
-          <w:lang w:val="en-US"/>
-        </w:rPr>
-      </w:pPr>
+          <w:rFonts w:ascii="TimesNewRomanPSMT" w:hAnsi="TimesNewRomanPSMT" w:cs="TimesNewRomanPSMT"/>
+          <w:sz w:val="24"/>
+          <w:szCs w:val="24"/>
+          <w:lang w:val="en-US"/>
+        </w:rPr>
+      </w:pPr>
+      <w:r>
+        <w:rPr>
+          <w:rFonts w:ascii="TimesNewRomanPSMT" w:hAnsi="TimesNewRomanPSMT" w:cs="TimesNewRomanPSMT"/>
+          <w:sz w:val="24"/>
+          <w:szCs w:val="24"/>
+          <w:lang w:val="en-US"/>
+        </w:rPr>
+        <w:t xml:space="preserve">If </w:t>
+      </w:r>
+      <w:proofErr w:type="spellStart"/>
+      <w:r>
+        <w:rPr>
+          <w:rFonts w:ascii="TimesNewRomanPSMT" w:hAnsi="TimesNewRomanPSMT" w:cs="TimesNewRomanPSMT"/>
+          <w:sz w:val="24"/>
+          <w:szCs w:val="24"/>
+          <w:lang w:val="en-US"/>
+        </w:rPr>
+        <w:t>lisener</w:t>
+      </w:r>
+      <w:proofErr w:type="spellEnd"/>
+      <w:r>
+        <w:rPr>
+          <w:rFonts w:ascii="TimesNewRomanPSMT" w:hAnsi="TimesNewRomanPSMT" w:cs="TimesNewRomanPSMT"/>
+          <w:sz w:val="24"/>
+          <w:szCs w:val="24"/>
+          <w:lang w:val="en-US"/>
+        </w:rPr>
+        <w:t xml:space="preserve"> get </w:t>
+      </w:r>
+      <w:proofErr w:type="spellStart"/>
+      <w:r>
+        <w:rPr>
+          <w:rFonts w:ascii="TimesNewRomanPSMT" w:hAnsi="TimesNewRomanPSMT" w:cs="TimesNewRomanPSMT"/>
+          <w:sz w:val="24"/>
+          <w:szCs w:val="24"/>
+          <w:lang w:val="en-US"/>
+        </w:rPr>
+        <w:t>acitive</w:t>
+      </w:r>
+      <w:proofErr w:type="spellEnd"/>
+      <w:r>
+        <w:rPr>
+          <w:rFonts w:ascii="TimesNewRomanPSMT" w:hAnsi="TimesNewRomanPSMT" w:cs="TimesNewRomanPSMT"/>
+          <w:sz w:val="24"/>
+          <w:szCs w:val="24"/>
+          <w:lang w:val="en-US"/>
+        </w:rPr>
+        <w:t xml:space="preserve"> from android request (connect to </w:t>
+      </w:r>
+      <w:proofErr w:type="spellStart"/>
+      <w:r>
+        <w:rPr>
+          <w:rFonts w:ascii="TimesNewRomanPSMT" w:hAnsi="TimesNewRomanPSMT" w:cs="TimesNewRomanPSMT"/>
+          <w:sz w:val="24"/>
+          <w:szCs w:val="24"/>
+          <w:lang w:val="en-US"/>
+        </w:rPr>
+        <w:t>socet</w:t>
+      </w:r>
+      <w:proofErr w:type="spellEnd"/>
+      <w:r>
+        <w:rPr>
+          <w:rFonts w:ascii="TimesNewRomanPSMT" w:hAnsi="TimesNewRomanPSMT" w:cs="TimesNewRomanPSMT"/>
+          <w:sz w:val="24"/>
+          <w:szCs w:val="24"/>
+          <w:lang w:val="en-US"/>
+        </w:rPr>
+        <w:t xml:space="preserve">) method </w:t>
+      </w:r>
       <w:proofErr w:type="spellStart"/>
       <w:proofErr w:type="gramStart"/>
       <w:r>
         <w:rPr>
-          <w:rFonts w:ascii="TimesNewRomanPS-BoldMT" w:hAnsi="TimesNewRomanPS-BoldMT" w:cs="TimesNewRomanPS-BoldMT"/>
-          <w:bCs/>
-          <w:sz w:val="24"/>
-          <w:szCs w:val="24"/>
-          <w:lang w:val="en-US"/>
-        </w:rPr>
-        <w:t>MergeDatabase</w:t>
+          <w:rFonts w:ascii="TimesNewRomanPSMT" w:hAnsi="TimesNewRomanPSMT" w:cs="TimesNewRomanPSMT"/>
+          <w:sz w:val="24"/>
+          <w:szCs w:val="24"/>
+          <w:lang w:val="en-US"/>
+        </w:rPr>
+        <w:t>GetTable</w:t>
       </w:r>
       <w:proofErr w:type="spellEnd"/>
       <w:r>
         <w:rPr>
-          <w:rFonts w:ascii="TimesNewRomanPS-BoldMT" w:hAnsi="TimesNewRomanPS-BoldMT" w:cs="TimesNewRomanPS-BoldMT"/>
-          <w:bCs/>
+          <w:rFonts w:ascii="TimesNewRomanPSMT" w:hAnsi="TimesNewRomanPSMT" w:cs="TimesNewRomanPSMT"/>
           <w:sz w:val="24"/>
           <w:szCs w:val="24"/>
           <w:lang w:val="en-US"/>
@@ -296,57 +397,32 @@
       <w:proofErr w:type="gramEnd"/>
       <w:r>
         <w:rPr>
-          <w:rFonts w:ascii="TimesNewRomanPS-BoldMT" w:hAnsi="TimesNewRomanPS-BoldMT" w:cs="TimesNewRomanPS-BoldMT"/>
-          <w:bCs/>
-          <w:sz w:val="24"/>
-          <w:szCs w:val="24"/>
-          <w:lang w:val="en-US"/>
-        </w:rPr>
-        <w:t xml:space="preserve">database </w:t>
+          <w:rFonts w:ascii="TimesNewRomanPSMT" w:hAnsi="TimesNewRomanPSMT" w:cs="TimesNewRomanPSMT"/>
+          <w:sz w:val="24"/>
+          <w:szCs w:val="24"/>
+          <w:lang w:val="en-US"/>
+        </w:rPr>
+        <w:t xml:space="preserve">string name); And </w:t>
       </w:r>
       <w:proofErr w:type="spellStart"/>
       <w:r>
         <w:rPr>
-          <w:rFonts w:ascii="TimesNewRomanPS-BoldMT" w:hAnsi="TimesNewRomanPS-BoldMT" w:cs="TimesNewRomanPS-BoldMT"/>
-          <w:bCs/>
-          <w:sz w:val="24"/>
-          <w:szCs w:val="24"/>
-          <w:lang w:val="en-US"/>
-        </w:rPr>
-        <w:t>dbMain,database</w:t>
+          <w:rFonts w:ascii="TimesNewRomanPSMT" w:hAnsi="TimesNewRomanPSMT" w:cs="TimesNewRomanPSMT"/>
+          <w:sz w:val="24"/>
+          <w:szCs w:val="24"/>
+          <w:lang w:val="en-US"/>
+        </w:rPr>
+        <w:t>lisen</w:t>
       </w:r>
       <w:proofErr w:type="spellEnd"/>
       <w:r>
         <w:rPr>
-          <w:rFonts w:ascii="TimesNewRomanPS-BoldMT" w:hAnsi="TimesNewRomanPS-BoldMT" w:cs="TimesNewRomanPS-BoldMT"/>
-          <w:bCs/>
-          <w:sz w:val="24"/>
-          <w:szCs w:val="24"/>
-          <w:lang w:val="en-US"/>
-        </w:rPr>
-        <w:t xml:space="preserve"> </w:t>
-      </w:r>
-      <w:proofErr w:type="spellStart"/>
-      <w:r>
-        <w:rPr>
-          <w:rFonts w:ascii="TimesNewRomanPS-BoldMT" w:hAnsi="TimesNewRomanPS-BoldMT" w:cs="TimesNewRomanPS-BoldMT"/>
-          <w:bCs/>
-          <w:sz w:val="24"/>
-          <w:szCs w:val="24"/>
-          <w:lang w:val="en-US"/>
-        </w:rPr>
-        <w:t>dbassist</w:t>
-      </w:r>
-      <w:proofErr w:type="spellEnd"/>
-      <w:r>
-        <w:rPr>
-          <w:rFonts w:ascii="TimesNewRomanPS-BoldMT" w:hAnsi="TimesNewRomanPS-BoldMT" w:cs="TimesNewRomanPS-BoldMT"/>
-          <w:bCs/>
-          <w:sz w:val="24"/>
-          <w:szCs w:val="24"/>
-          <w:lang w:val="en-US"/>
-        </w:rPr>
-        <w:t>)</w:t>
+          <w:rFonts w:ascii="TimesNewRomanPSMT" w:hAnsi="TimesNewRomanPSMT" w:cs="TimesNewRomanPSMT"/>
+          <w:sz w:val="24"/>
+          <w:szCs w:val="24"/>
+          <w:lang w:val="en-US"/>
+        </w:rPr>
+        <w:t xml:space="preserve"> return true;</w:t>
       </w:r>
     </w:p>
     <w:p>
@@ -354,37 +430,63 @@
         <w:pStyle w:val="a3"/>
         <w:numPr>
           <w:ilvl w:val="0"/>
-          <w:numId w:val="7"/>
+          <w:numId w:val="8"/>
         </w:numPr>
         <w:autoSpaceDE w:val="0"/>
         <w:autoSpaceDN w:val="0"/>
         <w:adjustRightInd w:val="0"/>
         <w:spacing w:after="0" w:line="240" w:lineRule="auto"/>
         <w:rPr>
-          <w:rFonts w:ascii="TimesNewRomanPS-BoldMT" w:hAnsi="TimesNewRomanPS-BoldMT" w:cs="TimesNewRomanPS-BoldMT"/>
-          <w:bCs/>
-          <w:sz w:val="24"/>
-          <w:szCs w:val="24"/>
-          <w:lang w:val="en-US"/>
-        </w:rPr>
-      </w:pPr>
+          <w:rFonts w:ascii="TimesNewRomanPSMT" w:hAnsi="TimesNewRomanPSMT" w:cs="TimesNewRomanPSMT"/>
+          <w:sz w:val="24"/>
+          <w:szCs w:val="24"/>
+          <w:lang w:val="en-US"/>
+        </w:rPr>
+      </w:pPr>
+      <w:r>
+        <w:rPr>
+          <w:rFonts w:ascii="TimesNewRomanPSMT" w:hAnsi="TimesNewRomanPSMT" w:cs="TimesNewRomanPSMT"/>
+          <w:sz w:val="24"/>
+          <w:szCs w:val="24"/>
+          <w:lang w:val="en-US"/>
+        </w:rPr>
+        <w:t xml:space="preserve">If </w:t>
+      </w:r>
+      <w:proofErr w:type="spellStart"/>
+      <w:r>
+        <w:rPr>
+          <w:rFonts w:ascii="TimesNewRomanPSMT" w:hAnsi="TimesNewRomanPSMT" w:cs="TimesNewRomanPSMT"/>
+          <w:sz w:val="24"/>
+          <w:szCs w:val="24"/>
+          <w:lang w:val="en-US"/>
+        </w:rPr>
+        <w:t>lisener</w:t>
+      </w:r>
+      <w:proofErr w:type="spellEnd"/>
+      <w:r>
+        <w:rPr>
+          <w:rFonts w:ascii="TimesNewRomanPSMT" w:hAnsi="TimesNewRomanPSMT" w:cs="TimesNewRomanPSMT"/>
+          <w:sz w:val="24"/>
+          <w:szCs w:val="24"/>
+          <w:lang w:val="en-US"/>
+        </w:rPr>
+        <w:t xml:space="preserve"> get active and have the image do method </w:t>
+      </w:r>
       <w:proofErr w:type="spellStart"/>
       <w:proofErr w:type="gramStart"/>
       <w:r>
         <w:rPr>
-          <w:rFonts w:ascii="TimesNewRomanPS-BoldMT" w:hAnsi="TimesNewRomanPS-BoldMT" w:cs="TimesNewRomanPS-BoldMT"/>
-          <w:bCs/>
-          <w:sz w:val="24"/>
-          <w:szCs w:val="24"/>
-          <w:lang w:val="en-US"/>
-        </w:rPr>
-        <w:t>MergeTable</w:t>
+          <w:rFonts w:ascii="TimesNewRomanPSMT" w:hAnsi="TimesNewRomanPSMT" w:cs="TimesNewRomanPSMT"/>
+          <w:sz w:val="24"/>
+          <w:szCs w:val="24"/>
+          <w:lang w:val="en-US"/>
+        </w:rPr>
+        <w:t>GetImage</w:t>
       </w:r>
       <w:proofErr w:type="spellEnd"/>
       <w:r>
         <w:rPr>
-          <w:rFonts w:ascii="TimesNewRomanPS-BoldMT" w:hAnsi="TimesNewRomanPS-BoldMT" w:cs="TimesNewRomanPS-BoldMT"/>
-          <w:bCs/>
+          <w:rFonts w:ascii="TimesNewRomanPSMT" w:hAnsi="TimesNewRomanPSMT" w:cs="TimesNewRomanPSMT"/>
           <w:sz w:val="24"/>
           <w:szCs w:val="24"/>
           <w:lang w:val="en-US"/>
@@ -394,82 +496,151 @@
       <w:proofErr w:type="gramEnd"/>
       <w:r>
         <w:rPr>
-          <w:rFonts w:ascii="TimesNewRomanPS-BoldMT" w:hAnsi="TimesNewRomanPS-BoldMT" w:cs="TimesNewRomanPS-BoldMT"/>
-          <w:bCs/>
-          <w:sz w:val="24"/>
-          <w:szCs w:val="24"/>
-          <w:lang w:val="en-US"/>
-        </w:rPr>
-        <w:t xml:space="preserve">string </w:t>
-      </w:r>
-      <w:proofErr w:type="spellStart"/>
-      <w:r>
-        <w:rPr>
-          <w:rFonts w:ascii="TimesNewRomanPS-BoldMT" w:hAnsi="TimesNewRomanPS-BoldMT" w:cs="TimesNewRomanPS-BoldMT"/>
-          <w:bCs/>
-          <w:sz w:val="24"/>
-          <w:szCs w:val="24"/>
-          <w:lang w:val="en-US"/>
-        </w:rPr>
-        <w:t>tablenameInMainDB</w:t>
-      </w:r>
-      <w:proofErr w:type="spellEnd"/>
-      <w:r>
-        <w:rPr>
-          <w:rFonts w:ascii="TimesNewRomanPS-BoldMT" w:hAnsi="TimesNewRomanPS-BoldMT" w:cs="TimesNewRomanPS-BoldMT"/>
-          <w:bCs/>
-          <w:sz w:val="24"/>
-          <w:szCs w:val="24"/>
-          <w:lang w:val="en-US"/>
-        </w:rPr>
-        <w:t xml:space="preserve">, string </w:t>
-      </w:r>
-      <w:proofErr w:type="spellStart"/>
-      <w:r>
-        <w:rPr>
-          <w:rFonts w:ascii="TimesNewRomanPS-BoldMT" w:hAnsi="TimesNewRomanPS-BoldMT" w:cs="TimesNewRomanPS-BoldMT"/>
-          <w:bCs/>
-          <w:sz w:val="24"/>
-          <w:szCs w:val="24"/>
-          <w:lang w:val="en-US"/>
-        </w:rPr>
-        <w:t>tablenaimInAssistDB</w:t>
-      </w:r>
-      <w:proofErr w:type="spellEnd"/>
-      <w:r>
-        <w:rPr>
-          <w:rFonts w:ascii="TimesNewRomanPS-BoldMT" w:hAnsi="TimesNewRomanPS-BoldMT" w:cs="TimesNewRomanPS-BoldMT"/>
-          <w:bCs/>
-          <w:sz w:val="24"/>
-          <w:szCs w:val="24"/>
-          <w:lang w:val="en-US"/>
-        </w:rPr>
-        <w:t>)</w:t>
+          <w:rFonts w:ascii="TimesNewRomanPSMT" w:hAnsi="TimesNewRomanPSMT" w:cs="TimesNewRomanPSMT"/>
+          <w:sz w:val="24"/>
+          <w:szCs w:val="24"/>
+          <w:lang w:val="en-US"/>
+        </w:rPr>
+        <w:t>string name)</w:t>
       </w:r>
     </w:p>
     <w:p>
       <w:pPr>
+        <w:pStyle w:val="a3"/>
+        <w:numPr>
+          <w:ilvl w:val="0"/>
+          <w:numId w:val="8"/>
+        </w:numPr>
         <w:autoSpaceDE w:val="0"/>
         <w:autoSpaceDN w:val="0"/>
         <w:adjustRightInd w:val="0"/>
         <w:spacing w:after="0" w:line="240" w:lineRule="auto"/>
         <w:rPr>
-          <w:rFonts w:ascii="TimesNewRomanPS-BoldMT" w:hAnsi="TimesNewRomanPS-BoldMT" w:cs="TimesNewRomanPS-BoldMT"/>
-          <w:bCs/>
-          <w:sz w:val="24"/>
-          <w:szCs w:val="24"/>
-          <w:lang w:val="en-US"/>
-        </w:rPr>
-      </w:pPr>
-      <w:r>
-        <w:rPr>
-          <w:rFonts w:ascii="TimesNewRomanPS-BoldMT" w:hAnsi="TimesNewRomanPS-BoldMT" w:cs="TimesNewRomanPS-BoldMT"/>
-          <w:bCs/>
-          <w:sz w:val="24"/>
-          <w:szCs w:val="24"/>
-          <w:lang w:val="en-US"/>
-        </w:rPr>
-        <w:t>(DONE LATER ^__^)</w:t>
+          <w:rFonts w:ascii="TimesNewRomanPSMT" w:hAnsi="TimesNewRomanPSMT" w:cs="TimesNewRomanPSMT"/>
+          <w:sz w:val="24"/>
+          <w:szCs w:val="24"/>
+          <w:lang w:val="en-US"/>
+        </w:rPr>
+      </w:pPr>
+      <w:r>
+        <w:rPr>
+          <w:rFonts w:ascii="TimesNewRomanPSMT" w:hAnsi="TimesNewRomanPSMT" w:cs="TimesNewRomanPSMT"/>
+          <w:sz w:val="24"/>
+          <w:szCs w:val="24"/>
+          <w:lang w:val="en-US"/>
+        </w:rPr>
+        <w:t xml:space="preserve">If </w:t>
+      </w:r>
+      <w:proofErr w:type="spellStart"/>
+      <w:r>
+        <w:rPr>
+          <w:rFonts w:ascii="TimesNewRomanPSMT" w:hAnsi="TimesNewRomanPSMT" w:cs="TimesNewRomanPSMT"/>
+          <w:sz w:val="24"/>
+          <w:szCs w:val="24"/>
+          <w:lang w:val="en-US"/>
+        </w:rPr>
+        <w:t>lisener</w:t>
+      </w:r>
+      <w:proofErr w:type="spellEnd"/>
+      <w:r>
+        <w:rPr>
+          <w:rFonts w:ascii="TimesNewRomanPSMT" w:hAnsi="TimesNewRomanPSMT" w:cs="TimesNewRomanPSMT"/>
+          <w:sz w:val="24"/>
+          <w:szCs w:val="24"/>
+          <w:lang w:val="en-US"/>
+        </w:rPr>
+        <w:t xml:space="preserve"> stop getting the data and have END:^^^^ in text do method </w:t>
+      </w:r>
+      <w:proofErr w:type="spellStart"/>
+      <w:proofErr w:type="gramStart"/>
+      <w:r>
+        <w:rPr>
+          <w:rFonts w:ascii="TimesNewRomanPSMT" w:hAnsi="TimesNewRomanPSMT" w:cs="TimesNewRomanPSMT"/>
+          <w:sz w:val="24"/>
+          <w:szCs w:val="24"/>
+          <w:lang w:val="en-US"/>
+        </w:rPr>
+        <w:t>MergeDB</w:t>
+      </w:r>
+      <w:proofErr w:type="spellEnd"/>
+      <w:r>
+        <w:rPr>
+          <w:rFonts w:ascii="TimesNewRomanPSMT" w:hAnsi="TimesNewRomanPSMT" w:cs="TimesNewRomanPSMT"/>
+          <w:sz w:val="24"/>
+          <w:szCs w:val="24"/>
+          <w:lang w:val="en-US"/>
+        </w:rPr>
+        <w:t>(</w:t>
+      </w:r>
+      <w:proofErr w:type="gramEnd"/>
+      <w:r>
+        <w:rPr>
+          <w:rFonts w:ascii="TimesNewRomanPSMT" w:hAnsi="TimesNewRomanPSMT" w:cs="TimesNewRomanPSMT"/>
+          <w:sz w:val="24"/>
+          <w:szCs w:val="24"/>
+          <w:lang w:val="en-US"/>
+        </w:rPr>
+        <w:t xml:space="preserve">string </w:t>
+      </w:r>
+      <w:proofErr w:type="spellStart"/>
+      <w:r>
+        <w:rPr>
+          <w:rFonts w:ascii="TimesNewRomanPSMT" w:hAnsi="TimesNewRomanPSMT" w:cs="TimesNewRomanPSMT"/>
+          <w:sz w:val="24"/>
+          <w:szCs w:val="24"/>
+          <w:lang w:val="en-US"/>
+        </w:rPr>
+        <w:t>connectionToFile</w:t>
+      </w:r>
+      <w:proofErr w:type="spellEnd"/>
+      <w:r>
+        <w:rPr>
+          <w:rFonts w:ascii="TimesNewRomanPSMT" w:hAnsi="TimesNewRomanPSMT" w:cs="TimesNewRomanPSMT"/>
+          <w:sz w:val="24"/>
+          <w:szCs w:val="24"/>
+          <w:lang w:val="en-US"/>
+        </w:rPr>
+        <w:t xml:space="preserve">, string </w:t>
+      </w:r>
+      <w:proofErr w:type="spellStart"/>
+      <w:r>
+        <w:rPr>
+          <w:rFonts w:ascii="TimesNewRomanPSMT" w:hAnsi="TimesNewRomanPSMT" w:cs="TimesNewRomanPSMT"/>
+          <w:sz w:val="24"/>
+          <w:szCs w:val="24"/>
+          <w:lang w:val="en-US"/>
+        </w:rPr>
+        <w:t>Connection_to_our_db</w:t>
+      </w:r>
+      <w:proofErr w:type="spellEnd"/>
+      <w:r>
+        <w:rPr>
+          <w:rFonts w:ascii="TimesNewRomanPSMT" w:hAnsi="TimesNewRomanPSMT" w:cs="TimesNewRomanPSMT"/>
+          <w:sz w:val="24"/>
+          <w:szCs w:val="24"/>
+          <w:lang w:val="en-US"/>
+        </w:rPr>
+        <w:t xml:space="preserve">) this method must check table for </w:t>
+      </w:r>
+      <w:proofErr w:type="spellStart"/>
+      <w:r>
+        <w:rPr>
+          <w:rFonts w:ascii="TimesNewRomanPSMT" w:hAnsi="TimesNewRomanPSMT" w:cs="TimesNewRomanPSMT"/>
+          <w:sz w:val="24"/>
+          <w:szCs w:val="24"/>
+          <w:lang w:val="en-US"/>
+        </w:rPr>
+        <w:t>doubleData</w:t>
+      </w:r>
+      <w:proofErr w:type="spellEnd"/>
+      <w:r>
+        <w:rPr>
+          <w:rFonts w:ascii="TimesNewRomanPSMT" w:hAnsi="TimesNewRomanPSMT" w:cs="TimesNewRomanPSMT"/>
+          <w:sz w:val="24"/>
+          <w:szCs w:val="24"/>
+          <w:lang w:val="en-US"/>
+        </w:rPr>
+        <w:t>)</w:t>
       </w:r>
       <w:bookmarkStart w:id="0" w:name="_GoBack"/>
       <w:bookmarkEnd w:id="0"/>
@@ -494,7 +665,16 @@
           <w:szCs w:val="24"/>
           <w:lang w:val="en-US"/>
         </w:rPr>
-        <w:t xml:space="preserve">Made by PM: Vlad </w:t>
+        <w:t xml:space="preserve">Made by PM: </w:t>
+      </w:r>
+      <w:r>
+        <w:rPr>
+          <w:rFonts w:ascii="TimesNewRomanPSMT" w:hAnsi="TimesNewRomanPSMT" w:cs="TimesNewRomanPSMT"/>
+          <w:sz w:val="24"/>
+          <w:szCs w:val="24"/>
+          <w:lang w:val="en-US"/>
+        </w:rPr>
+        <w:t xml:space="preserve">Vlad </w:t>
       </w:r>
       <w:proofErr w:type="spellStart"/>
       <w:r>
@@ -534,7 +714,16 @@
           <w:szCs w:val="24"/>
           <w:lang w:val="en-US"/>
         </w:rPr>
-        <w:t>) 23.04.16y</w:t>
+        <w:t>) 24</w:t>
+      </w:r>
+      <w:r>
+        <w:rPr>
+          <w:rFonts w:ascii="TimesNewRomanPSMT" w:hAnsi="TimesNewRomanPSMT" w:cs="TimesNewRomanPSMT"/>
+          <w:sz w:val="24"/>
+          <w:szCs w:val="24"/>
+          <w:lang w:val="en-US"/>
+        </w:rPr>
+        <w:t>.04.16y</w:t>
       </w:r>
     </w:p>
     <w:p>
@@ -1000,6 +1189,95 @@
     </w:lvl>
   </w:abstractNum>
   <w:abstractNum w:abstractNumId="5" w15:restartNumberingAfterBreak="0">
+    <w:nsid w:val="5B6920C0"/>
+    <w:multiLevelType w:val="hybridMultilevel"/>
+    <w:tmpl w:val="ED32146A"/>
+    <w:lvl w:ilvl="0" w:tplc="04190011">
+      <w:start w:val="1"/>
+      <w:numFmt w:val="decimal"/>
+      <w:lvlText w:val="%1)"/>
+      <w:lvlJc w:val="left"/>
+      <w:pPr>
+        <w:ind w:left="720" w:hanging="360"/>
+      </w:pPr>
+      <w:rPr>
+        <w:rFonts w:hint="default"/>
+      </w:rPr>
+    </w:lvl>
+    <w:lvl w:ilvl="1" w:tplc="04190019" w:tentative="1">
+      <w:start w:val="1"/>
+      <w:numFmt w:val="lowerLetter"/>
+      <w:lvlText w:val="%2."/>
+      <w:lvlJc w:val="left"/>
+      <w:pPr>
+        <w:ind w:left="1440" w:hanging="360"/>
+      </w:pPr>
+    </w:lvl>
+    <w:lvl w:ilvl="2" w:tplc="0419001B" w:tentative="1">
+      <w:start w:val="1"/>
+      <w:numFmt w:val="lowerRoman"/>
+      <w:lvlText w:val="%3."/>
+      <w:lvlJc w:val="right"/>
+      <w:pPr>
+        <w:ind w:left="2160" w:hanging="180"/>
+      </w:pPr>
+    </w:lvl>
+    <w:lvl w:ilvl="3" w:tplc="0419000F" w:tentative="1">
+      <w:start w:val="1"/>
+      <w:numFmt w:val="decimal"/>
+      <w:lvlText w:val="%4."/>
+      <w:lvlJc w:val="left"/>
+      <w:pPr>
+        <w:ind w:left="2880" w:hanging="360"/>
+      </w:pPr>
+    </w:lvl>
+    <w:lvl w:ilvl="4" w:tplc="04190019" w:tentative="1">
+      <w:start w:val="1"/>
+      <w:numFmt w:val="lowerLetter"/>
+      <w:lvlText w:val="%5."/>
+      <w:lvlJc w:val="left"/>
+      <w:pPr>
+        <w:ind w:left="3600" w:hanging="360"/>
+      </w:pPr>
+    </w:lvl>
+    <w:lvl w:ilvl="5" w:tplc="0419001B" w:tentative="1">
+      <w:start w:val="1"/>
+      <w:numFmt w:val="lowerRoman"/>
+      <w:lvlText w:val="%6."/>
+      <w:lvlJc w:val="right"/>
+      <w:pPr>
+        <w:ind w:left="4320" w:hanging="180"/>
+      </w:pPr>
+    </w:lvl>
+    <w:lvl w:ilvl="6" w:tplc="0419000F" w:tentative="1">
+      <w:start w:val="1"/>
+      <w:numFmt w:val="decimal"/>
+      <w:lvlText w:val="%7."/>
+      <w:lvlJc w:val="left"/>
+      <w:pPr>
+        <w:ind w:left="5040" w:hanging="360"/>
+      </w:pPr>
+    </w:lvl>
+    <w:lvl w:ilvl="7" w:tplc="04190019" w:tentative="1">
+      <w:start w:val="1"/>
+      <w:numFmt w:val="lowerLetter"/>
+      <w:lvlText w:val="%8."/>
+      <w:lvlJc w:val="left"/>
+      <w:pPr>
+        <w:ind w:left="5760" w:hanging="360"/>
+      </w:pPr>
+    </w:lvl>
+    <w:lvl w:ilvl="8" w:tplc="0419001B" w:tentative="1">
+      <w:start w:val="1"/>
+      <w:numFmt w:val="lowerRoman"/>
+      <w:lvlText w:val="%9."/>
+      <w:lvlJc w:val="right"/>
+      <w:pPr>
+        <w:ind w:left="6480" w:hanging="180"/>
+      </w:pPr>
+    </w:lvl>
+  </w:abstractNum>
+  <w:abstractNum w:abstractNumId="6" w15:restartNumberingAfterBreak="0">
     <w:nsid w:val="5E5E15AF"/>
     <w:multiLevelType w:val="hybridMultilevel"/>
     <w:tmpl w:val="0700CD2A"/>
@@ -1088,7 +1366,7 @@
       </w:pPr>
     </w:lvl>
   </w:abstractNum>
-  <w:abstractNum w:abstractNumId="6" w15:restartNumberingAfterBreak="0">
+  <w:abstractNum w:abstractNumId="7" w15:restartNumberingAfterBreak="0">
     <w:nsid w:val="77E26D4F"/>
     <w:multiLevelType w:val="hybridMultilevel"/>
     <w:tmpl w:val="C77C5E2C"/>
@@ -1187,16 +1465,19 @@
     <w:abstractNumId w:val="0"/>
   </w:num>
   <w:num w:numId="4">
-    <w:abstractNumId w:val="6"/>
+    <w:abstractNumId w:val="7"/>
   </w:num>
   <w:num w:numId="5">
     <w:abstractNumId w:val="2"/>
   </w:num>
   <w:num w:numId="6">
-    <w:abstractNumId w:val="5"/>
+    <w:abstractNumId w:val="6"/>
   </w:num>
   <w:num w:numId="7">
     <w:abstractNumId w:val="3"/>
+  </w:num>
+  <w:num w:numId="8">
+    <w:abstractNumId w:val="5"/>
   </w:num>
 </w:numbering>
 </file>
@@ -1324,6 +1605,7 @@
     <w:lsdException w:name="HTML Sample" w:semiHidden="1" w:unhideWhenUsed="1"/>
     <w:lsdException w:name="HTML Typewriter" w:semiHidden="1" w:unhideWhenUsed="1"/>
     <w:lsdException w:name="HTML Variable" w:semiHidden="1" w:unhideWhenUsed="1"/>
+    <w:lsdException w:name="Normal Table" w:semiHidden="1" w:unhideWhenUsed="1"/>
     <w:lsdException w:name="annotation subject" w:semiHidden="1" w:unhideWhenUsed="1"/>
     <w:lsdException w:name="No List" w:semiHidden="1" w:unhideWhenUsed="1"/>
     <w:lsdException w:name="Outline List 1" w:semiHidden="1" w:unhideWhenUsed="1"/>
@@ -1370,8 +1652,10 @@
     <w:lsdException w:name="Table Subtle 2" w:semiHidden="1" w:unhideWhenUsed="1"/>
     <w:lsdException w:name="Table Web 1" w:semiHidden="1" w:unhideWhenUsed="1"/>
     <w:lsdException w:name="Table Web 2" w:semiHidden="1" w:unhideWhenUsed="1"/>
+    <w:lsdException w:name="Table Web 3" w:semiHidden="1" w:unhideWhenUsed="1"/>
     <w:lsdException w:name="Balloon Text" w:semiHidden="1" w:unhideWhenUsed="1"/>
     <w:lsdException w:name="Table Grid" w:uiPriority="39"/>
+    <w:lsdException w:name="Table Theme" w:semiHidden="1" w:unhideWhenUsed="1"/>
     <w:lsdException w:name="Placeholder Text" w:semiHidden="1"/>
     <w:lsdException w:name="No Spacing" w:uiPriority="1" w:qFormat="1"/>
     <w:lsdException w:name="Light Shading" w:uiPriority="60"/>

</xml_diff>